<commit_message>
Rewrite dtPlanned field in Task
</commit_message>
<xml_diff>
--- a/ТЗ.docx
+++ b/ТЗ.docx
@@ -161,14 +161,16 @@
         <w:spacing w:after="200"/>
         <w:rPr>
           <w:rFonts w:ascii="Times New Roman" w:hAnsi="Times New Roman" w:cs="Times New Roman"/>
-          <w:sz w:val="28"/>
-          <w:szCs w:val="28"/>
-          <w:lang w:val="ru-RU"/>
-        </w:rPr>
-      </w:pPr>
-      <w:r>
-        <w:rPr>
-          <w:rFonts w:ascii="Times New Roman" w:hAnsi="Times New Roman" w:cs="Times New Roman"/>
+          <w:color w:val="00B050"/>
+          <w:sz w:val="28"/>
+          <w:szCs w:val="28"/>
+          <w:lang w:val="ru-RU"/>
+        </w:rPr>
+      </w:pPr>
+      <w:r>
+        <w:rPr>
+          <w:rFonts w:ascii="Times New Roman" w:hAnsi="Times New Roman" w:cs="Times New Roman"/>
+          <w:color w:val="00B050"/>
           <w:sz w:val="28"/>
           <w:szCs w:val="28"/>
           <w:lang w:val="ru-RU"/>
@@ -279,14 +281,16 @@
         <w:spacing w:after="200"/>
         <w:rPr>
           <w:rFonts w:ascii="Times New Roman" w:hAnsi="Times New Roman" w:cs="Times New Roman"/>
-          <w:sz w:val="28"/>
-          <w:szCs w:val="28"/>
-          <w:lang w:val="ru-RU"/>
-        </w:rPr>
-      </w:pPr>
-      <w:r>
-        <w:rPr>
-          <w:rFonts w:ascii="Times New Roman" w:hAnsi="Times New Roman" w:cs="Times New Roman"/>
+          <w:color w:val="00B050"/>
+          <w:sz w:val="28"/>
+          <w:szCs w:val="28"/>
+          <w:lang w:val="ru-RU"/>
+        </w:rPr>
+      </w:pPr>
+      <w:r>
+        <w:rPr>
+          <w:rFonts w:ascii="Times New Roman" w:hAnsi="Times New Roman" w:cs="Times New Roman"/>
+          <w:color w:val="00B050"/>
           <w:sz w:val="28"/>
           <w:szCs w:val="28"/>
           <w:lang w:val="ru-RU"/>
@@ -296,6 +300,7 @@
       <w:r>
         <w:rPr>
           <w:rFonts w:ascii="Times New Roman" w:hAnsi="Times New Roman" w:cs="Times New Roman"/>
+          <w:color w:val="00B050"/>
           <w:sz w:val="28"/>
           <w:szCs w:val="28"/>
           <w:lang w:val="ru-RU"/>
@@ -305,6 +310,7 @@
       <w:r>
         <w:rPr>
           <w:rFonts w:ascii="Times New Roman" w:hAnsi="Times New Roman" w:cs="Times New Roman"/>
+          <w:color w:val="00B050"/>
           <w:sz w:val="28"/>
           <w:szCs w:val="28"/>
           <w:lang w:val="ru-RU"/>
@@ -526,14 +532,16 @@
           <w:rFonts w:ascii="Times New Roman" w:hAnsi="Times New Roman" w:cs="Times New Roman"/>
           <w:sz w:val="28"/>
           <w:szCs w:val="28"/>
-          <w:lang w:val="ru-RU"/>
-        </w:rPr>
-      </w:pPr>
-      <w:r>
-        <w:rPr>
-          <w:rFonts w:ascii="Times New Roman" w:hAnsi="Times New Roman" w:cs="Times New Roman"/>
-          <w:sz w:val="28"/>
-          <w:szCs w:val="28"/>
+          <w:highlight w:val="yellow"/>
+          <w:lang w:val="ru-RU"/>
+        </w:rPr>
+      </w:pPr>
+      <w:r>
+        <w:rPr>
+          <w:rFonts w:ascii="Times New Roman" w:hAnsi="Times New Roman" w:cs="Times New Roman"/>
+          <w:sz w:val="28"/>
+          <w:szCs w:val="28"/>
+          <w:highlight w:val="yellow"/>
           <w:lang w:val="ru-RU"/>
         </w:rPr>
         <w:t>Возможность пометить дело как важное</w:t>
@@ -652,14 +660,16 @@
           <w:rFonts w:ascii="Times New Roman" w:hAnsi="Times New Roman" w:cs="Times New Roman"/>
           <w:sz w:val="28"/>
           <w:szCs w:val="28"/>
-          <w:lang w:val="ru-RU"/>
-        </w:rPr>
-      </w:pPr>
-      <w:r>
-        <w:rPr>
-          <w:rFonts w:ascii="Times New Roman" w:hAnsi="Times New Roman" w:cs="Times New Roman"/>
-          <w:sz w:val="28"/>
-          <w:szCs w:val="28"/>
+          <w:highlight w:val="yellow"/>
+          <w:lang w:val="ru-RU"/>
+        </w:rPr>
+      </w:pPr>
+      <w:r>
+        <w:rPr>
+          <w:rFonts w:ascii="Times New Roman" w:hAnsi="Times New Roman" w:cs="Times New Roman"/>
+          <w:sz w:val="28"/>
+          <w:szCs w:val="28"/>
+          <w:highlight w:val="yellow"/>
           <w:lang w:val="en-US"/>
         </w:rPr>
         <w:t>(</w:t>
@@ -669,6 +679,7 @@
           <w:rFonts w:ascii="Times New Roman" w:hAnsi="Times New Roman" w:cs="Times New Roman"/>
           <w:sz w:val="28"/>
           <w:szCs w:val="28"/>
+          <w:highlight w:val="yellow"/>
           <w:lang w:val="ru-RU"/>
         </w:rPr>
         <w:t>тяжко)</w:t>
@@ -686,14 +697,16 @@
           <w:rFonts w:ascii="Times New Roman" w:hAnsi="Times New Roman" w:cs="Times New Roman"/>
           <w:sz w:val="28"/>
           <w:szCs w:val="28"/>
-          <w:lang w:val="ru-RU"/>
-        </w:rPr>
-      </w:pPr>
-      <w:r>
-        <w:rPr>
-          <w:rFonts w:ascii="Times New Roman" w:hAnsi="Times New Roman" w:cs="Times New Roman"/>
-          <w:sz w:val="28"/>
-          <w:szCs w:val="28"/>
+          <w:highlight w:val="yellow"/>
+          <w:lang w:val="ru-RU"/>
+        </w:rPr>
+      </w:pPr>
+      <w:r>
+        <w:rPr>
+          <w:rFonts w:ascii="Times New Roman" w:hAnsi="Times New Roman" w:cs="Times New Roman"/>
+          <w:sz w:val="28"/>
+          <w:szCs w:val="28"/>
+          <w:highlight w:val="yellow"/>
           <w:lang w:val="ru-RU"/>
         </w:rPr>
         <w:t>Предоставление доступа другим пользователям к общему списку дел, а также делегирование им определенных прав доступа</w:t>
@@ -711,14 +724,16 @@
           <w:rFonts w:ascii="Times New Roman" w:hAnsi="Times New Roman" w:cs="Times New Roman"/>
           <w:sz w:val="28"/>
           <w:szCs w:val="28"/>
-          <w:lang w:val="ru-RU"/>
-        </w:rPr>
-      </w:pPr>
-      <w:r>
-        <w:rPr>
-          <w:rFonts w:ascii="Times New Roman" w:hAnsi="Times New Roman" w:cs="Times New Roman"/>
-          <w:sz w:val="28"/>
-          <w:szCs w:val="28"/>
+          <w:highlight w:val="yellow"/>
+          <w:lang w:val="ru-RU"/>
+        </w:rPr>
+      </w:pPr>
+      <w:r>
+        <w:rPr>
+          <w:rFonts w:ascii="Times New Roman" w:hAnsi="Times New Roman" w:cs="Times New Roman"/>
+          <w:sz w:val="28"/>
+          <w:szCs w:val="28"/>
+          <w:highlight w:val="yellow"/>
           <w:lang w:val="ru-RU"/>
         </w:rPr>
         <w:t>Автоматическое создание раздела «Общие дела»</w:t>
@@ -736,14 +751,16 @@
           <w:rFonts w:ascii="Times New Roman" w:hAnsi="Times New Roman" w:cs="Times New Roman"/>
           <w:sz w:val="28"/>
           <w:szCs w:val="28"/>
-          <w:lang w:val="ru-RU"/>
-        </w:rPr>
-      </w:pPr>
-      <w:r>
-        <w:rPr>
-          <w:rFonts w:ascii="Times New Roman" w:hAnsi="Times New Roman" w:cs="Times New Roman"/>
-          <w:sz w:val="28"/>
-          <w:szCs w:val="28"/>
+          <w:highlight w:val="yellow"/>
+          <w:lang w:val="ru-RU"/>
+        </w:rPr>
+      </w:pPr>
+      <w:r>
+        <w:rPr>
+          <w:rFonts w:ascii="Times New Roman" w:hAnsi="Times New Roman" w:cs="Times New Roman"/>
+          <w:sz w:val="28"/>
+          <w:szCs w:val="28"/>
+          <w:highlight w:val="yellow"/>
           <w:lang w:val="ru-RU"/>
         </w:rPr>
         <w:t>Система оповещения при создании или изменении общих дел</w:t>
@@ -1685,14 +1702,16 @@
           <w:rFonts w:ascii="Times New Roman" w:hAnsi="Times New Roman" w:cs="Times New Roman"/>
           <w:sz w:val="28"/>
           <w:szCs w:val="28"/>
-          <w:lang w:val="ru-RU"/>
-        </w:rPr>
-      </w:pPr>
-      <w:r>
-        <w:rPr>
-          <w:rFonts w:ascii="Times New Roman" w:hAnsi="Times New Roman" w:cs="Times New Roman"/>
-          <w:sz w:val="28"/>
-          <w:szCs w:val="28"/>
+          <w:highlight w:val="yellow"/>
+          <w:lang w:val="ru-RU"/>
+        </w:rPr>
+      </w:pPr>
+      <w:r>
+        <w:rPr>
+          <w:rFonts w:ascii="Times New Roman" w:hAnsi="Times New Roman" w:cs="Times New Roman"/>
+          <w:sz w:val="28"/>
+          <w:szCs w:val="28"/>
+          <w:highlight w:val="yellow"/>
           <w:lang w:val="ru-RU"/>
         </w:rPr>
         <w:t>Возможность изменить список по умолчанию</w:t>
@@ -2132,14 +2151,16 @@
           <w:rFonts w:ascii="Times New Roman" w:hAnsi="Times New Roman" w:cs="Times New Roman"/>
           <w:sz w:val="28"/>
           <w:szCs w:val="28"/>
-          <w:lang w:val="ru-RU"/>
-        </w:rPr>
-      </w:pPr>
-      <w:r>
-        <w:rPr>
-          <w:rFonts w:ascii="Times New Roman" w:hAnsi="Times New Roman" w:cs="Times New Roman"/>
-          <w:sz w:val="28"/>
-          <w:szCs w:val="28"/>
+          <w:highlight w:val="yellow"/>
+          <w:lang w:val="ru-RU"/>
+        </w:rPr>
+      </w:pPr>
+      <w:r>
+        <w:rPr>
+          <w:rFonts w:ascii="Times New Roman" w:hAnsi="Times New Roman" w:cs="Times New Roman"/>
+          <w:sz w:val="28"/>
+          <w:szCs w:val="28"/>
+          <w:highlight w:val="yellow"/>
           <w:lang w:val="ru-RU"/>
         </w:rPr>
         <w:lastRenderedPageBreak/>
@@ -3228,6 +3249,25 @@
         </w:rPr>
         <w:t>»</w:t>
       </w:r>
+      <w:r>
+        <w:rPr>
+          <w:rFonts w:ascii="Times New Roman" w:hAnsi="Times New Roman" w:cs="Times New Roman"/>
+          <w:sz w:val="28"/>
+          <w:szCs w:val="28"/>
+          <w:lang w:val="ru-RU"/>
+        </w:rPr>
+        <w:t xml:space="preserve"> </w:t>
+      </w:r>
+      <w:r>
+        <w:rPr>
+          <w:rFonts w:ascii="Times New Roman" w:hAnsi="Times New Roman" w:cs="Times New Roman"/>
+          <w:sz w:val="28"/>
+          <w:szCs w:val="28"/>
+          <w:highlight w:val="yellow"/>
+          <w:lang w:val="ru-RU"/>
+        </w:rPr>
+        <w:t>(?)</w:t>
+      </w:r>
     </w:p>
     <w:p>
       <w:pPr>
@@ -3312,14 +3352,16 @@
           <w:rFonts w:ascii="Times New Roman" w:hAnsi="Times New Roman" w:cs="Times New Roman"/>
           <w:sz w:val="28"/>
           <w:szCs w:val="28"/>
-          <w:lang w:val="ru-RU"/>
-        </w:rPr>
-      </w:pPr>
-      <w:r>
-        <w:rPr>
-          <w:rFonts w:ascii="Times New Roman" w:hAnsi="Times New Roman" w:cs="Times New Roman"/>
-          <w:sz w:val="28"/>
-          <w:szCs w:val="28"/>
+          <w:highlight w:val="yellow"/>
+          <w:lang w:val="ru-RU"/>
+        </w:rPr>
+      </w:pPr>
+      <w:r>
+        <w:rPr>
+          <w:rFonts w:ascii="Times New Roman" w:hAnsi="Times New Roman" w:cs="Times New Roman"/>
+          <w:sz w:val="28"/>
+          <w:szCs w:val="28"/>
+          <w:highlight w:val="yellow"/>
           <w:lang w:val="ru-RU"/>
         </w:rPr>
         <w:t>Дело, не выполненное сегодня, автоматически переходят на завтра.</w:t>
@@ -4162,6 +4204,7 @@
           <w:rFonts w:ascii="Times New Roman" w:hAnsi="Times New Roman" w:cs="Times New Roman"/>
           <w:sz w:val="28"/>
           <w:szCs w:val="28"/>
+          <w:highlight w:val="yellow"/>
           <w:u w:val="single"/>
           <w:lang w:val="ru-RU"/>
         </w:rPr>
@@ -4171,6 +4214,7 @@
           <w:rFonts w:ascii="Times New Roman" w:hAnsi="Times New Roman" w:cs="Times New Roman"/>
           <w:sz w:val="28"/>
           <w:szCs w:val="28"/>
+          <w:highlight w:val="yellow"/>
           <w:u w:val="single"/>
           <w:lang w:val="ru-RU"/>
         </w:rPr>
@@ -4183,26 +4227,19 @@
           <w:rFonts w:ascii="Times New Roman" w:hAnsi="Times New Roman" w:cs="Times New Roman"/>
           <w:sz w:val="28"/>
           <w:szCs w:val="28"/>
-          <w:lang w:val="ru-RU"/>
-        </w:rPr>
-      </w:pPr>
-      <w:r>
-        <w:rPr>
-          <w:rFonts w:ascii="Times New Roman" w:hAnsi="Times New Roman" w:cs="Times New Roman"/>
-          <w:sz w:val="28"/>
-          <w:szCs w:val="28"/>
-          <w:lang w:val="ru-RU"/>
-        </w:rPr>
-        <w:t>Тре</w:t>
-      </w:r>
-      <w:r>
-        <w:rPr>
-          <w:rFonts w:ascii="Times New Roman" w:hAnsi="Times New Roman" w:cs="Times New Roman"/>
-          <w:sz w:val="28"/>
-          <w:szCs w:val="28"/>
-          <w:lang w:val="ru-RU"/>
-        </w:rPr>
-        <w:t>бования к отображению и функционалу:</w:t>
+          <w:highlight w:val="yellow"/>
+          <w:lang w:val="ru-RU"/>
+        </w:rPr>
+      </w:pPr>
+      <w:r>
+        <w:rPr>
+          <w:rFonts w:ascii="Times New Roman" w:hAnsi="Times New Roman" w:cs="Times New Roman"/>
+          <w:sz w:val="28"/>
+          <w:szCs w:val="28"/>
+          <w:highlight w:val="yellow"/>
+          <w:lang w:val="ru-RU"/>
+        </w:rPr>
+        <w:t>Требования к отображению и функционалу:</w:t>
       </w:r>
     </w:p>
     <w:p>
@@ -4216,26 +4253,19 @@
           <w:rFonts w:ascii="Times New Roman" w:hAnsi="Times New Roman" w:cs="Times New Roman"/>
           <w:sz w:val="28"/>
           <w:szCs w:val="28"/>
-          <w:lang w:val="ru-RU"/>
-        </w:rPr>
-      </w:pPr>
-      <w:r>
-        <w:rPr>
-          <w:rFonts w:ascii="Times New Roman" w:hAnsi="Times New Roman" w:cs="Times New Roman"/>
-          <w:sz w:val="28"/>
-          <w:szCs w:val="28"/>
-          <w:lang w:val="ru-RU"/>
-        </w:rPr>
-        <w:t>Сложные</w:t>
-      </w:r>
-      <w:r>
-        <w:rPr>
-          <w:rFonts w:ascii="Times New Roman" w:hAnsi="Times New Roman" w:cs="Times New Roman"/>
-          <w:sz w:val="28"/>
-          <w:szCs w:val="28"/>
-          <w:lang w:val="ru-RU"/>
-        </w:rPr>
-        <w:t xml:space="preserve"> дела представляют из себя дело с подзадачами</w:t>
+          <w:highlight w:val="yellow"/>
+          <w:lang w:val="ru-RU"/>
+        </w:rPr>
+      </w:pPr>
+      <w:r>
+        <w:rPr>
+          <w:rFonts w:ascii="Times New Roman" w:hAnsi="Times New Roman" w:cs="Times New Roman"/>
+          <w:sz w:val="28"/>
+          <w:szCs w:val="28"/>
+          <w:highlight w:val="yellow"/>
+          <w:lang w:val="ru-RU"/>
+        </w:rPr>
+        <w:t>Сложные дела представляют из себя дело с подзадачами</w:t>
       </w:r>
     </w:p>
     <w:p>
@@ -4249,14 +4279,16 @@
           <w:rFonts w:ascii="Times New Roman" w:hAnsi="Times New Roman" w:cs="Times New Roman"/>
           <w:sz w:val="28"/>
           <w:szCs w:val="28"/>
-          <w:lang w:val="ru-RU"/>
-        </w:rPr>
-      </w:pPr>
-      <w:r>
-        <w:rPr>
-          <w:rFonts w:ascii="Times New Roman" w:hAnsi="Times New Roman" w:cs="Times New Roman"/>
-          <w:sz w:val="28"/>
-          <w:szCs w:val="28"/>
+          <w:highlight w:val="yellow"/>
+          <w:lang w:val="ru-RU"/>
+        </w:rPr>
+      </w:pPr>
+      <w:r>
+        <w:rPr>
+          <w:rFonts w:ascii="Times New Roman" w:hAnsi="Times New Roman" w:cs="Times New Roman"/>
+          <w:sz w:val="28"/>
+          <w:szCs w:val="28"/>
+          <w:highlight w:val="yellow"/>
           <w:lang w:val="ru-RU"/>
         </w:rPr>
         <w:t>Возможность добавления, редактирования и удаления подзадач</w:t>
@@ -4273,14 +4305,16 @@
           <w:rFonts w:ascii="Times New Roman" w:hAnsi="Times New Roman" w:cs="Times New Roman"/>
           <w:sz w:val="28"/>
           <w:szCs w:val="28"/>
-          <w:lang w:val="ru-RU"/>
-        </w:rPr>
-      </w:pPr>
-      <w:r>
-        <w:rPr>
-          <w:rFonts w:ascii="Times New Roman" w:hAnsi="Times New Roman" w:cs="Times New Roman"/>
-          <w:sz w:val="28"/>
-          <w:szCs w:val="28"/>
+          <w:highlight w:val="yellow"/>
+          <w:lang w:val="ru-RU"/>
+        </w:rPr>
+      </w:pPr>
+      <w:r>
+        <w:rPr>
+          <w:rFonts w:ascii="Times New Roman" w:hAnsi="Times New Roman" w:cs="Times New Roman"/>
+          <w:sz w:val="28"/>
+          <w:szCs w:val="28"/>
+          <w:highlight w:val="yellow"/>
           <w:lang w:val="ru-RU"/>
         </w:rPr>
         <w:t>В планы и списки попадает только представление сложного дела, все внутренние подзадачи</w:t>
@@ -4290,6 +4324,7 @@
           <w:rFonts w:ascii="Times New Roman" w:hAnsi="Times New Roman" w:cs="Times New Roman"/>
           <w:sz w:val="28"/>
           <w:szCs w:val="28"/>
+          <w:highlight w:val="yellow"/>
           <w:lang w:val="ru-RU"/>
         </w:rPr>
         <w:t xml:space="preserve"> по умолчанию</w:t>
@@ -4299,6 +4334,7 @@
           <w:rFonts w:ascii="Times New Roman" w:hAnsi="Times New Roman" w:cs="Times New Roman"/>
           <w:sz w:val="28"/>
           <w:szCs w:val="28"/>
+          <w:highlight w:val="yellow"/>
           <w:lang w:val="ru-RU"/>
         </w:rPr>
         <w:t xml:space="preserve"> не видны</w:t>
@@ -4315,14 +4351,16 @@
           <w:rFonts w:ascii="Times New Roman" w:hAnsi="Times New Roman" w:cs="Times New Roman"/>
           <w:sz w:val="28"/>
           <w:szCs w:val="28"/>
-          <w:lang w:val="ru-RU"/>
-        </w:rPr>
-      </w:pPr>
-      <w:r>
-        <w:rPr>
-          <w:rFonts w:ascii="Times New Roman" w:hAnsi="Times New Roman" w:cs="Times New Roman"/>
-          <w:sz w:val="28"/>
-          <w:szCs w:val="28"/>
+          <w:highlight w:val="yellow"/>
+          <w:lang w:val="ru-RU"/>
+        </w:rPr>
+      </w:pPr>
+      <w:r>
+        <w:rPr>
+          <w:rFonts w:ascii="Times New Roman" w:hAnsi="Times New Roman" w:cs="Times New Roman"/>
+          <w:sz w:val="28"/>
+          <w:szCs w:val="28"/>
+          <w:highlight w:val="yellow"/>
           <w:lang w:val="ru-RU"/>
         </w:rPr>
         <w:t>При нажатии на сложное дело в списке или плане должен отображаться экран с его подзадачами и настройками</w:t>
@@ -4339,14 +4377,16 @@
           <w:rFonts w:ascii="Times New Roman" w:hAnsi="Times New Roman" w:cs="Times New Roman"/>
           <w:sz w:val="28"/>
           <w:szCs w:val="28"/>
-          <w:lang w:val="ru-RU"/>
-        </w:rPr>
-      </w:pPr>
-      <w:r>
-        <w:rPr>
-          <w:rFonts w:ascii="Times New Roman" w:hAnsi="Times New Roman" w:cs="Times New Roman"/>
-          <w:sz w:val="28"/>
-          <w:szCs w:val="28"/>
+          <w:highlight w:val="yellow"/>
+          <w:lang w:val="ru-RU"/>
+        </w:rPr>
+      </w:pPr>
+      <w:r>
+        <w:rPr>
+          <w:rFonts w:ascii="Times New Roman" w:hAnsi="Times New Roman" w:cs="Times New Roman"/>
+          <w:sz w:val="28"/>
+          <w:szCs w:val="28"/>
+          <w:highlight w:val="yellow"/>
           <w:lang w:val="ru-RU"/>
         </w:rPr>
         <w:t>Возможность совместного доступа с другими пользователями</w:t>
@@ -4363,14 +4403,16 @@
           <w:rFonts w:ascii="Times New Roman" w:hAnsi="Times New Roman" w:cs="Times New Roman"/>
           <w:sz w:val="28"/>
           <w:szCs w:val="28"/>
-          <w:lang w:val="ru-RU"/>
-        </w:rPr>
-      </w:pPr>
-      <w:r>
-        <w:rPr>
-          <w:rFonts w:ascii="Times New Roman" w:hAnsi="Times New Roman" w:cs="Times New Roman"/>
-          <w:sz w:val="28"/>
-          <w:szCs w:val="28"/>
+          <w:highlight w:val="yellow"/>
+          <w:lang w:val="ru-RU"/>
+        </w:rPr>
+      </w:pPr>
+      <w:r>
+        <w:rPr>
+          <w:rFonts w:ascii="Times New Roman" w:hAnsi="Times New Roman" w:cs="Times New Roman"/>
+          <w:sz w:val="28"/>
+          <w:szCs w:val="28"/>
+          <w:highlight w:val="yellow"/>
           <w:lang w:val="ru-RU"/>
         </w:rPr>
         <w:t xml:space="preserve">Отображение количества выполненных и общих подзадач </w:t>
@@ -4387,14 +4429,16 @@
           <w:rFonts w:ascii="Times New Roman" w:hAnsi="Times New Roman" w:cs="Times New Roman"/>
           <w:sz w:val="28"/>
           <w:szCs w:val="28"/>
-          <w:lang w:val="ru-RU"/>
-        </w:rPr>
-      </w:pPr>
-      <w:r>
-        <w:rPr>
-          <w:rFonts w:ascii="Times New Roman" w:hAnsi="Times New Roman" w:cs="Times New Roman"/>
-          <w:sz w:val="28"/>
-          <w:szCs w:val="28"/>
+          <w:highlight w:val="yellow"/>
+          <w:lang w:val="ru-RU"/>
+        </w:rPr>
+      </w:pPr>
+      <w:r>
+        <w:rPr>
+          <w:rFonts w:ascii="Times New Roman" w:hAnsi="Times New Roman" w:cs="Times New Roman"/>
+          <w:sz w:val="28"/>
+          <w:szCs w:val="28"/>
+          <w:highlight w:val="yellow"/>
           <w:lang w:val="ru-RU"/>
         </w:rPr>
         <w:t xml:space="preserve">Возможна привязка </w:t>
@@ -4404,6 +4448,7 @@
           <w:rFonts w:ascii="Times New Roman" w:hAnsi="Times New Roman" w:cs="Times New Roman"/>
           <w:sz w:val="28"/>
           <w:szCs w:val="28"/>
+          <w:highlight w:val="yellow"/>
           <w:lang w:val="ru-RU"/>
         </w:rPr>
         <w:t>всего сложного дела к конкретной дате</w:t>
@@ -4420,14 +4465,16 @@
           <w:rFonts w:ascii="Times New Roman" w:hAnsi="Times New Roman" w:cs="Times New Roman"/>
           <w:sz w:val="28"/>
           <w:szCs w:val="28"/>
-          <w:lang w:val="ru-RU"/>
-        </w:rPr>
-      </w:pPr>
-      <w:r>
-        <w:rPr>
-          <w:rFonts w:ascii="Times New Roman" w:hAnsi="Times New Roman" w:cs="Times New Roman"/>
-          <w:sz w:val="28"/>
-          <w:szCs w:val="28"/>
+          <w:highlight w:val="yellow"/>
+          <w:lang w:val="ru-RU"/>
+        </w:rPr>
+      </w:pPr>
+      <w:r>
+        <w:rPr>
+          <w:rFonts w:ascii="Times New Roman" w:hAnsi="Times New Roman" w:cs="Times New Roman"/>
+          <w:sz w:val="28"/>
+          <w:szCs w:val="28"/>
+          <w:highlight w:val="yellow"/>
           <w:lang w:val="ru-RU"/>
         </w:rPr>
         <w:t>Сложное дело считается выполненным, если выполнены все его подзадачи</w:t>
@@ -4450,6 +4497,7 @@
           <w:rFonts w:ascii="Times New Roman" w:hAnsi="Times New Roman" w:cs="Times New Roman"/>
           <w:sz w:val="28"/>
           <w:szCs w:val="28"/>
+          <w:highlight w:val="yellow"/>
           <w:lang w:val="ru-RU"/>
         </w:rPr>
         <w:t>Дизайн: Необходима разработка</w:t>
@@ -4459,6 +4507,7 @@
           <w:rFonts w:ascii="Times New Roman" w:hAnsi="Times New Roman" w:cs="Times New Roman"/>
           <w:sz w:val="28"/>
           <w:szCs w:val="28"/>
+          <w:highlight w:val="yellow"/>
           <w:lang w:val="ru-RU"/>
         </w:rPr>
         <w:t>.</w:t>
@@ -4550,8 +4599,17 @@
           <w:rFonts w:ascii="Times New Roman" w:hAnsi="Times New Roman" w:cs="Times New Roman"/>
           <w:sz w:val="28"/>
           <w:szCs w:val="28"/>
-        </w:rPr>
-        <w:t xml:space="preserve">Приложение должно быть покрыто автоматическими тестами, во время работы не должно быть вылетающих ошибок. </w:t>
+          <w:highlight w:val="yellow"/>
+        </w:rPr>
+        <w:t>Приложение должно быть покрыто автоматическими тестами, во время работы не должно быть вылетающих ошибок.</w:t>
+      </w:r>
+      <w:r>
+        <w:rPr>
+          <w:rFonts w:ascii="Times New Roman" w:hAnsi="Times New Roman" w:cs="Times New Roman"/>
+          <w:sz w:val="28"/>
+          <w:szCs w:val="28"/>
+        </w:rPr>
+        <w:t xml:space="preserve"> </w:t>
       </w:r>
     </w:p>
     <w:p>
@@ -4571,6 +4629,7 @@
           <w:iCs/>
           <w:sz w:val="28"/>
           <w:szCs w:val="28"/>
+          <w:highlight w:val="yellow"/>
         </w:rPr>
         <w:t xml:space="preserve">Разделённая разработка </w:t>
       </w:r>
@@ -4580,6 +4639,7 @@
           <w:iCs/>
           <w:sz w:val="28"/>
           <w:szCs w:val="28"/>
+          <w:highlight w:val="yellow"/>
           <w:lang w:val="en-US"/>
         </w:rPr>
         <w:t>backend</w:t>
@@ -4590,6 +4650,7 @@
           <w:iCs/>
           <w:sz w:val="28"/>
           <w:szCs w:val="28"/>
+          <w:highlight w:val="yellow"/>
         </w:rPr>
         <w:t>’</w:t>
       </w:r>
@@ -4599,6 +4660,7 @@
           <w:iCs/>
           <w:sz w:val="28"/>
           <w:szCs w:val="28"/>
+          <w:highlight w:val="yellow"/>
           <w:lang w:val="en-US"/>
         </w:rPr>
         <w:t>a</w:t>
@@ -4609,6 +4671,7 @@
           <w:iCs/>
           <w:sz w:val="28"/>
           <w:szCs w:val="28"/>
+          <w:highlight w:val="yellow"/>
         </w:rPr>
         <w:t xml:space="preserve"> и </w:t>
       </w:r>
@@ -4618,6 +4681,7 @@
           <w:iCs/>
           <w:sz w:val="28"/>
           <w:szCs w:val="28"/>
+          <w:highlight w:val="yellow"/>
           <w:lang w:val="en-US"/>
         </w:rPr>
         <w:t>frontend</w:t>
@@ -4628,6 +4692,7 @@
           <w:iCs/>
           <w:sz w:val="28"/>
           <w:szCs w:val="28"/>
+          <w:highlight w:val="yellow"/>
         </w:rPr>
         <w:t>’</w:t>
       </w:r>
@@ -4637,6 +4702,7 @@
           <w:iCs/>
           <w:sz w:val="28"/>
           <w:szCs w:val="28"/>
+          <w:highlight w:val="yellow"/>
           <w:lang w:val="en-US"/>
         </w:rPr>
         <w:t>a</w:t>
@@ -4647,6 +4713,7 @@
           <w:iCs/>
           <w:sz w:val="28"/>
           <w:szCs w:val="28"/>
+          <w:highlight w:val="yellow"/>
         </w:rPr>
         <w:t>.</w:t>
       </w:r>
@@ -4769,12 +4836,20 @@
           <w:szCs w:val="28"/>
         </w:rPr>
         <w:br/>
+      </w:r>
+      <w:r>
+        <w:rPr>
+          <w:sz w:val="28"/>
+          <w:szCs w:val="28"/>
+          <w:highlight w:val="yellow"/>
+        </w:rPr>
         <w:t xml:space="preserve">- Операционная система – </w:t>
       </w:r>
       <w:r>
         <w:rPr>
           <w:sz w:val="28"/>
           <w:szCs w:val="28"/>
+          <w:highlight w:val="yellow"/>
           <w:lang w:val="en-US"/>
         </w:rPr>
         <w:t>Debian</w:t>
@@ -4783,6 +4858,7 @@
         <w:rPr>
           <w:sz w:val="28"/>
           <w:szCs w:val="28"/>
+          <w:highlight w:val="yellow"/>
         </w:rPr>
         <w:t>;</w:t>
       </w:r>
@@ -4790,6 +4866,7 @@
         <w:rPr>
           <w:sz w:val="28"/>
           <w:szCs w:val="28"/>
+          <w:highlight w:val="yellow"/>
         </w:rPr>
         <w:br/>
         <w:t xml:space="preserve">- Веб-сервер – </w:t>
@@ -4799,6 +4876,7 @@
         <w:rPr>
           <w:sz w:val="28"/>
           <w:szCs w:val="28"/>
+          <w:highlight w:val="yellow"/>
         </w:rPr>
         <w:t>Apache</w:t>
       </w:r>
@@ -4807,6 +4885,7 @@
         <w:rPr>
           <w:sz w:val="28"/>
           <w:szCs w:val="28"/>
+          <w:highlight w:val="yellow"/>
         </w:rPr>
         <w:t>;</w:t>
       </w:r>

</xml_diff>